<commit_message>
mara report ready for niki to proof read
</commit_message>
<xml_diff>
--- a/IT Technology Reports/Mara IT Technologies.docx
+++ b/IT Technology Reports/Mara IT Technologies.docx
@@ -1,6 +1,6 @@
 
 <file path=word/document.xml><?xml version="1.0" encoding="utf-8"?>
-<w:document xmlns:wpc="http://schemas.microsoft.com/office/word/2010/wordprocessingCanvas" xmlns:cx="http://schemas.microsoft.com/office/drawing/2014/chartex" xmlns:cx1="http://schemas.microsoft.com/office/drawing/2015/9/8/chartex" xmlns:cx2="http://schemas.microsoft.com/office/drawing/2015/10/21/chartex" xmlns:cx3="http://schemas.microsoft.com/office/drawing/2016/5/9/chartex" xmlns:cx4="http://schemas.microsoft.com/office/drawing/2016/5/10/chartex" xmlns:cx5="http://schemas.microsoft.com/office/drawing/2016/5/11/chartex" xmlns:cx6="http://schemas.microsoft.com/office/drawing/2016/5/12/chartex" xmlns:cx7="http://schemas.microsoft.com/office/drawing/2016/5/13/chartex" xmlns:cx8="http://schemas.microsoft.com/office/drawing/2016/5/14/chartex" xmlns:mc="http://schemas.openxmlformats.org/markup-compatibility/2006" xmlns:aink="http://schemas.microsoft.com/office/drawing/2016/ink" xmlns:am3d="http://schemas.microsoft.com/office/drawing/2017/model3d" xmlns:o="urn:schemas-microsoft-com:office:office" xmlns:r="http://schemas.openxmlformats.org/officeDocument/2006/relationships" xmlns:m="http://schemas.openxmlformats.org/officeDocument/2006/math" xmlns:v="urn:schemas-microsoft-com:vml" xmlns:wp14="http://schemas.microsoft.com/office/word/2010/wordprocessingDrawing" xmlns:wp="http://schemas.openxmlformats.org/drawingml/2006/wordprocessingDrawing" xmlns:w10="urn:schemas-microsoft-com:office:word" xmlns:w="http://schemas.openxmlformats.org/wordprocessingml/2006/main" xmlns:w14="http://schemas.microsoft.com/office/word/2010/wordml" xmlns:w15="http://schemas.microsoft.com/office/word/2012/wordml" xmlns:w16cid="http://schemas.microsoft.com/office/word/2016/wordml/cid" xmlns:w16se="http://schemas.microsoft.com/office/word/2015/wordml/symex" xmlns:wpg="http://schemas.microsoft.com/office/word/2010/wordprocessingGroup" xmlns:wpi="http://schemas.microsoft.com/office/word/2010/wordprocessingInk" xmlns:wne="http://schemas.microsoft.com/office/word/2006/wordml" xmlns:wps="http://schemas.microsoft.com/office/word/2010/wordprocessingShape" mc:Ignorable="w14 w15 w16se w16cid wp14">
+<w:document xmlns:wpc="http://schemas.microsoft.com/office/word/2010/wordprocessingCanvas" xmlns:cx="http://schemas.microsoft.com/office/drawing/2014/chartex" xmlns:cx1="http://schemas.microsoft.com/office/drawing/2015/9/8/chartex" xmlns:cx2="http://schemas.microsoft.com/office/drawing/2015/10/21/chartex" xmlns:cx3="http://schemas.microsoft.com/office/drawing/2016/5/9/chartex" xmlns:cx4="http://schemas.microsoft.com/office/drawing/2016/5/10/chartex" xmlns:cx5="http://schemas.microsoft.com/office/drawing/2016/5/11/chartex" xmlns:cx6="http://schemas.microsoft.com/office/drawing/2016/5/12/chartex" xmlns:cx7="http://schemas.microsoft.com/office/drawing/2016/5/13/chartex" xmlns:cx8="http://schemas.microsoft.com/office/drawing/2016/5/14/chartex" xmlns:mc="http://schemas.openxmlformats.org/markup-compatibility/2006" xmlns:aink="http://schemas.microsoft.com/office/drawing/2016/ink" xmlns:am3d="http://schemas.microsoft.com/office/drawing/2017/model3d" xmlns:o="urn:schemas-microsoft-com:office:office" xmlns:r="http://schemas.openxmlformats.org/officeDocument/2006/relationships" xmlns:m="http://schemas.openxmlformats.org/officeDocument/2006/math" xmlns:v="urn:schemas-microsoft-com:vml" xmlns:wp14="http://schemas.microsoft.com/office/word/2010/wordprocessingDrawing" xmlns:wp="http://schemas.openxmlformats.org/drawingml/2006/wordprocessingDrawing" xmlns:w10="urn:schemas-microsoft-com:office:word" xmlns:w="http://schemas.openxmlformats.org/wordprocessingml/2006/main" xmlns:w14="http://schemas.microsoft.com/office/word/2010/wordml" xmlns:w15="http://schemas.microsoft.com/office/word/2012/wordml" xmlns:w16cex="http://schemas.microsoft.com/office/word/2018/wordml/cex" xmlns:w16cid="http://schemas.microsoft.com/office/word/2016/wordml/cid" xmlns:w16="http://schemas.microsoft.com/office/word/2018/wordml" xmlns:w16se="http://schemas.microsoft.com/office/word/2015/wordml/symex" xmlns:wpg="http://schemas.microsoft.com/office/word/2010/wordprocessingGroup" xmlns:wpi="http://schemas.microsoft.com/office/word/2010/wordprocessingInk" xmlns:wne="http://schemas.microsoft.com/office/word/2006/wordml" xmlns:wps="http://schemas.microsoft.com/office/word/2010/wordprocessingShape" mc:Ignorable="w14 w15 w16se w16cid w16 w16cex wp14">
   <w:body>
     <w:p>
       <w:pPr>
@@ -14,7 +14,16 @@
     </w:p>
     <w:p>
       <w:r>
-        <w:t>Draft v0.2</w:t>
+        <w:t>Draft v</w:t>
+      </w:r>
+      <w:r>
+        <w:t>1</w:t>
+      </w:r>
+      <w:r>
+        <w:t>.</w:t>
+      </w:r>
+      <w:r>
+        <w:t>1</w:t>
       </w:r>
     </w:p>
     <w:p/>
@@ -35,30 +44,20 @@
     </w:p>
     <w:p>
       <w:pPr>
-        <w:rPr>
-          <w:b/>
-          <w:bCs/>
-        </w:rPr>
+        <w:pStyle w:val="Heading1"/>
       </w:pPr>
       <w:r>
-        <w:rPr>
-          <w:b/>
-          <w:bCs/>
-        </w:rPr>
         <w:t>Cybersecurity</w:t>
       </w:r>
     </w:p>
     <w:p>
       <w:pPr>
+        <w:pStyle w:val="Heading3"/>
         <w:rPr>
           <w:lang w:val="en-AU"/>
         </w:rPr>
       </w:pPr>
       <w:r>
-        <w:rPr>
-          <w:b/>
-          <w:bCs/>
-        </w:rPr>
         <w:t xml:space="preserve">What does it do? </w:t>
       </w:r>
     </w:p>
@@ -360,16 +359,9 @@
     <w:p/>
     <w:p>
       <w:pPr>
-        <w:rPr>
-          <w:b/>
-          <w:bCs/>
-        </w:rPr>
+        <w:pStyle w:val="Heading3"/>
       </w:pPr>
       <w:r>
-        <w:rPr>
-          <w:b/>
-          <w:bCs/>
-        </w:rPr>
         <w:t xml:space="preserve">What is the likely impact? </w:t>
       </w:r>
     </w:p>
@@ -465,106 +457,102 @@
         <w:t xml:space="preserve"> demand.  </w:t>
       </w:r>
     </w:p>
-    <w:p/>
-    <w:p/>
-    <w:p>
-      <w:r>
-        <w:rPr>
-          <w:b/>
-          <w:bCs/>
-        </w:rPr>
-        <w:t>How will this affect you?</w:t>
+    <w:p>
+      <w:r>
+        <w:br w:type="page"/>
+      </w:r>
+    </w:p>
+    <w:p>
+      <w:pPr>
+        <w:pStyle w:val="Heading3"/>
+      </w:pPr>
+      <w:r>
+        <w:lastRenderedPageBreak/>
+        <w:t xml:space="preserve">How will this affect you? </w:t>
+      </w:r>
+    </w:p>
+    <w:p>
+      <w:r>
+        <w:t xml:space="preserve">The more I’ve learnt about cybersecurity, the more I think it </w:t>
+      </w:r>
+      <w:r>
+        <w:t>would</w:t>
+      </w:r>
+      <w:r>
+        <w:t xml:space="preserve"> be an interesting job prospect. Working towards making better code, better algorithms </w:t>
+      </w:r>
+      <w:r>
+        <w:t>or</w:t>
+      </w:r>
+      <w:r>
+        <w:t xml:space="preserve"> even AI that c</w:t>
+      </w:r>
+      <w:r>
+        <w:t>ould</w:t>
+      </w:r>
+      <w:r>
+        <w:t xml:space="preserve"> detect potential vulnerabilities and attacks, prior to the need for human interaction</w:t>
       </w:r>
       <w:r>
         <w:t xml:space="preserve"> </w:t>
       </w:r>
-    </w:p>
-    <w:p>
-      <w:r>
-        <w:t xml:space="preserve">The more I’ve learnt about cybersecurity, the more I think it </w:t>
-      </w:r>
-      <w:r>
-        <w:t>would</w:t>
-      </w:r>
-      <w:r>
-        <w:t xml:space="preserve"> be an interesting job prospect. Working towards making better code, better algorithms </w:t>
-      </w:r>
-      <w:r>
-        <w:t>or</w:t>
-      </w:r>
-      <w:r>
-        <w:t xml:space="preserve"> even AI that c</w:t>
-      </w:r>
-      <w:r>
-        <w:t>ould</w:t>
-      </w:r>
-      <w:r>
-        <w:t xml:space="preserve"> detect potential </w:t>
-      </w:r>
-      <w:r>
-        <w:lastRenderedPageBreak/>
-        <w:t>vulnerabilities and attacks, prior to the need for human interaction</w:t>
+      <w:r>
+        <w:t xml:space="preserve">will minimize the risk of human error, which is the </w:t>
+      </w:r>
+      <w:r>
+        <w:t>most common</w:t>
+      </w:r>
+      <w:r>
+        <w:t xml:space="preserve"> point of failure in a security system.  </w:t>
+      </w:r>
+    </w:p>
+    <w:p>
+      <w:r>
+        <w:t xml:space="preserve">This has already affected my day to day life, with companies implementing two-factor authentication to increase the security of my accounts. For example, banking </w:t>
+      </w:r>
+      <w:r>
+        <w:t xml:space="preserve">sending my mobile an </w:t>
+      </w:r>
+      <w:r>
+        <w:t>SMS code before</w:t>
+      </w:r>
+      <w:r>
+        <w:t xml:space="preserve"> a</w:t>
+      </w:r>
+      <w:r>
+        <w:t xml:space="preserve"> transfer can be made</w:t>
+      </w:r>
+      <w:r>
+        <w:t xml:space="preserve"> or having to enter in a</w:t>
+      </w:r>
+      <w:r>
+        <w:t xml:space="preserve"> security code when signing</w:t>
+      </w:r>
+      <w:r>
+        <w:t>-in to</w:t>
+      </w:r>
+      <w:r>
+        <w:t xml:space="preserve"> a new </w:t>
+      </w:r>
+      <w:r>
+        <w:t xml:space="preserve">Apple </w:t>
+      </w:r>
+      <w:r>
+        <w:t>device. Steam requires two</w:t>
+      </w:r>
+      <w:r>
+        <w:t>-</w:t>
+      </w:r>
+      <w:r>
+        <w:t xml:space="preserve">factor authentication just to log in, to prevent an intruder stealing product keys </w:t>
+      </w:r>
+      <w:r>
+        <w:t>from your</w:t>
       </w:r>
       <w:r>
         <w:t xml:space="preserve"> </w:t>
       </w:r>
       <w:r>
-        <w:t xml:space="preserve">will minimize the risk of human error, which is the </w:t>
-      </w:r>
-      <w:r>
-        <w:t>most common</w:t>
-      </w:r>
-      <w:r>
-        <w:t xml:space="preserve"> point of failure in a security system.  </w:t>
-      </w:r>
-    </w:p>
-    <w:p>
-      <w:r>
-        <w:t xml:space="preserve">This has already affected my day to day life, with companies implementing two-factor authentication to increase the security of my accounts. For example, banking </w:t>
-      </w:r>
-      <w:r>
-        <w:t xml:space="preserve">sending my mobile an </w:t>
-      </w:r>
-      <w:r>
-        <w:t>SMS code before</w:t>
-      </w:r>
-      <w:r>
-        <w:t xml:space="preserve"> a</w:t>
-      </w:r>
-      <w:r>
-        <w:t xml:space="preserve"> transfer can be made</w:t>
-      </w:r>
-      <w:r>
-        <w:t xml:space="preserve"> or having to enter in a</w:t>
-      </w:r>
-      <w:r>
-        <w:t xml:space="preserve"> security code when signing</w:t>
-      </w:r>
-      <w:r>
-        <w:t>-in to</w:t>
-      </w:r>
-      <w:r>
-        <w:t xml:space="preserve"> a new </w:t>
-      </w:r>
-      <w:r>
-        <w:t xml:space="preserve">Apple </w:t>
-      </w:r>
-      <w:r>
-        <w:t>device. Steam requires two</w:t>
-      </w:r>
-      <w:r>
-        <w:t>-</w:t>
-      </w:r>
-      <w:r>
-        <w:t xml:space="preserve">factor authentication just to log in, to prevent an intruder stealing product keys </w:t>
-      </w:r>
-      <w:r>
-        <w:t>from your</w:t>
-      </w:r>
-      <w:r>
-        <w:t xml:space="preserve"> </w:t>
-      </w:r>
-      <w:r>
         <w:t>games</w:t>
       </w:r>
       <w:r>
@@ -580,7 +568,13 @@
         <w:t xml:space="preserve"> emails to your account </w:t>
       </w:r>
       <w:r>
-        <w:t>when logging in from a new device. All new modem now come with a</w:t>
+        <w:t>when logging in from a new device. All new modem</w:t>
+      </w:r>
+      <w:r>
+        <w:t>s</w:t>
+      </w:r>
+      <w:r>
+        <w:t xml:space="preserve"> now come with a</w:t>
       </w:r>
       <w:r>
         <w:t xml:space="preserve"> </w:t>
@@ -723,8 +717,6 @@
         </w:rPr>
         <w:t>References</w:t>
       </w:r>
-      <w:bookmarkStart w:id="0" w:name="_GoBack"/>
-      <w:bookmarkEnd w:id="0"/>
     </w:p>
     <w:p>
       <w:pPr>
@@ -1013,6 +1005,7 @@
           <w:color w:val="000000"/>
           <w:lang w:val="en-AU" w:eastAsia="en-AU"/>
         </w:rPr>
+        <w:lastRenderedPageBreak/>
         <w:t>Mcafee.com. 2020. </w:t>
       </w:r>
       <w:r>
@@ -1084,7 +1077,6 @@
           <w:color w:val="000000"/>
           <w:lang w:val="en-AU" w:eastAsia="en-AU"/>
         </w:rPr>
-        <w:lastRenderedPageBreak/>
         <w:t>Minute, 2020. </w:t>
       </w:r>
       <w:r>
@@ -1379,126 +1371,6 @@
         </w:rPr>
         <w:t xml:space="preserve"> [online] Available at: &lt;https://us.norton.com/internetsecurity-malware-what-is-cybersecurity-what-you-need-to-know.html&gt; [Accessed 10 April 2020].</w:t>
       </w:r>
-    </w:p>
-    <w:p>
-      <w:pPr>
-        <w:rPr>
-          <w:rFonts w:ascii="Arial" w:hAnsi="Arial" w:cs="Arial"/>
-          <w:color w:val="000000"/>
-          <w:sz w:val="26"/>
-          <w:szCs w:val="26"/>
-        </w:rPr>
-      </w:pPr>
-    </w:p>
-    <w:p>
-      <w:hyperlink r:id="rId4" w:history="1">
-        <w:r>
-          <w:rPr>
-            <w:rStyle w:val="Hyperlink"/>
-          </w:rPr>
-          <w:t>https://www.cisco.com/c/en_au/products/security/what-is-cybersecurity.html</w:t>
-        </w:r>
-      </w:hyperlink>
-    </w:p>
-    <w:p>
-      <w:hyperlink r:id="rId5" w:history="1">
-        <w:r>
-          <w:rPr>
-            <w:rStyle w:val="Hyperlink"/>
-          </w:rPr>
-          <w:t>https://www.itgovernance.co.uk/what-is-cybersecurity</w:t>
-        </w:r>
-      </w:hyperlink>
-    </w:p>
-    <w:p>
-      <w:hyperlink r:id="rId6" w:history="1">
-        <w:r>
-          <w:rPr>
-            <w:rStyle w:val="Hyperlink"/>
-          </w:rPr>
-          <w:t>https://www.cyber.gov.au/</w:t>
-        </w:r>
-      </w:hyperlink>
-    </w:p>
-    <w:p>
-      <w:hyperlink r:id="rId7" w:history="1">
-        <w:r>
-          <w:rPr>
-            <w:rStyle w:val="Hyperlink"/>
-          </w:rPr>
-          <w:t>https://us.norton.com/internetsecurity-malware-what-is-cybersecurity-what-you-need-to-know.html</w:t>
-        </w:r>
-      </w:hyperlink>
-    </w:p>
-    <w:p>
-      <w:hyperlink r:id="rId8" w:history="1">
-        <w:r>
-          <w:rPr>
-            <w:rStyle w:val="Hyperlink"/>
-          </w:rPr>
-          <w:t>https://www.rand.org/randeurope/research/projects/cybersecurity-state-of-the-art.html</w:t>
-        </w:r>
-      </w:hyperlink>
-    </w:p>
-    <w:p>
-      <w:hyperlink r:id="rId9" w:history="1">
-        <w:r>
-          <w:rPr>
-            <w:rStyle w:val="Hyperlink"/>
-          </w:rPr>
-          <w:t>https://phoenixnap.com/blog/cyber-security-attack-types</w:t>
-        </w:r>
-      </w:hyperlink>
-    </w:p>
-    <w:p>
-      <w:hyperlink r:id="rId10" w:history="1">
-        <w:r>
-          <w:rPr>
-            <w:rStyle w:val="Hyperlink"/>
-          </w:rPr>
-          <w:t>https://www.thesslstore.com/blog/the-top-cyber-security-trends-in-2019-and-what-to-expect-in-2020/</w:t>
-        </w:r>
-      </w:hyperlink>
-    </w:p>
-    <w:p>
-      <w:hyperlink r:id="rId11" w:history="1">
-        <w:r>
-          <w:rPr>
-            <w:rStyle w:val="Hyperlink"/>
-          </w:rPr>
-          <w:t>https://www.technology.org/2019/07/17/biggest-cyber-attacks-and-their-cost-for-the-global-economy/</w:t>
-        </w:r>
-      </w:hyperlink>
-    </w:p>
-    <w:p>
-      <w:hyperlink r:id="rId12" w:history="1">
-        <w:r>
-          <w:rPr>
-            <w:rStyle w:val="Hyperlink"/>
-          </w:rPr>
-          <w:t>https://www.mcafee.com/enterprise/en-au/solutions/lp/economics-cybercrime.html</w:t>
-        </w:r>
-      </w:hyperlink>
-    </w:p>
-    <w:p>
-      <w:hyperlink r:id="rId13" w:history="1">
-        <w:r>
-          <w:rPr>
-            <w:rStyle w:val="Hyperlink"/>
-          </w:rPr>
-          <w:t>https://www.infosecurity-magazine.com/news/cybercrime-costs-global-economy/</w:t>
-        </w:r>
-      </w:hyperlink>
-    </w:p>
-    <w:p>
-      <w:hyperlink r:id="rId14" w:history="1">
-        <w:r>
-          <w:rPr>
-            <w:rStyle w:val="Hyperlink"/>
-          </w:rPr>
-          <w:t>https://gbhackers.com/a-rising-of-e-commerce-cyber-attack-most-dangerous-threats-of-2019/</w:t>
-        </w:r>
-      </w:hyperlink>
     </w:p>
     <w:sectPr>
       <w:pgSz w:w="12240" w:h="15840"/>
@@ -1511,7 +1383,7 @@
 </file>
 
 <file path=word/styles.xml><?xml version="1.0" encoding="utf-8"?>
-<w:styles xmlns:mc="http://schemas.openxmlformats.org/markup-compatibility/2006" xmlns:r="http://schemas.openxmlformats.org/officeDocument/2006/relationships" xmlns:w="http://schemas.openxmlformats.org/wordprocessingml/2006/main" xmlns:w14="http://schemas.microsoft.com/office/word/2010/wordml" xmlns:w15="http://schemas.microsoft.com/office/word/2012/wordml" xmlns:w16cid="http://schemas.microsoft.com/office/word/2016/wordml/cid" xmlns:w16se="http://schemas.microsoft.com/office/word/2015/wordml/symex" mc:Ignorable="w14 w15 w16se w16cid">
+<w:styles xmlns:mc="http://schemas.openxmlformats.org/markup-compatibility/2006" xmlns:r="http://schemas.openxmlformats.org/officeDocument/2006/relationships" xmlns:w="http://schemas.openxmlformats.org/wordprocessingml/2006/main" xmlns:w14="http://schemas.microsoft.com/office/word/2010/wordml" xmlns:w15="http://schemas.microsoft.com/office/word/2012/wordml" xmlns:w16cex="http://schemas.microsoft.com/office/word/2018/wordml/cex" xmlns:w16cid="http://schemas.microsoft.com/office/word/2016/wordml/cid" xmlns:w16="http://schemas.microsoft.com/office/word/2018/wordml" xmlns:w16se="http://schemas.microsoft.com/office/word/2015/wordml/symex" mc:Ignorable="w14 w15 w16se w16cid w16 w16cex">
   <w:docDefaults>
     <w:rPrDefault>
       <w:rPr>
@@ -1909,6 +1781,27 @@
     <w:name w:val="Normal"/>
     <w:qFormat/>
   </w:style>
+  <w:style w:type="paragraph" w:styleId="Heading1">
+    <w:name w:val="heading 1"/>
+    <w:basedOn w:val="Normal"/>
+    <w:next w:val="Normal"/>
+    <w:link w:val="Heading1Char"/>
+    <w:uiPriority w:val="9"/>
+    <w:qFormat/>
+    <w:rsid w:val="006D40CD"/>
+    <w:pPr>
+      <w:keepNext/>
+      <w:keepLines/>
+      <w:spacing w:before="240" w:after="0"/>
+      <w:outlineLvl w:val="0"/>
+    </w:pPr>
+    <w:rPr>
+      <w:rFonts w:asciiTheme="majorHAnsi" w:eastAsiaTheme="majorEastAsia" w:hAnsiTheme="majorHAnsi" w:cstheme="majorBidi"/>
+      <w:color w:val="2F5496" w:themeColor="accent1" w:themeShade="BF"/>
+      <w:sz w:val="32"/>
+      <w:szCs w:val="32"/>
+    </w:rPr>
+  </w:style>
   <w:style w:type="paragraph" w:styleId="Heading2">
     <w:name w:val="heading 2"/>
     <w:basedOn w:val="Normal"/>
@@ -1927,6 +1820,50 @@
       <w:sz w:val="36"/>
       <w:szCs w:val="36"/>
       <w:lang w:val="en-AU" w:eastAsia="en-AU"/>
+    </w:rPr>
+  </w:style>
+  <w:style w:type="paragraph" w:styleId="Heading3">
+    <w:name w:val="heading 3"/>
+    <w:basedOn w:val="Normal"/>
+    <w:next w:val="Normal"/>
+    <w:link w:val="Heading3Char"/>
+    <w:uiPriority w:val="9"/>
+    <w:unhideWhenUsed/>
+    <w:qFormat/>
+    <w:rsid w:val="006D40CD"/>
+    <w:pPr>
+      <w:keepNext/>
+      <w:keepLines/>
+      <w:spacing w:before="40" w:after="0"/>
+      <w:outlineLvl w:val="2"/>
+    </w:pPr>
+    <w:rPr>
+      <w:rFonts w:asciiTheme="majorHAnsi" w:eastAsiaTheme="majorEastAsia" w:hAnsiTheme="majorHAnsi" w:cstheme="majorBidi"/>
+      <w:color w:val="1F3763" w:themeColor="accent1" w:themeShade="7F"/>
+      <w:sz w:val="24"/>
+      <w:szCs w:val="24"/>
+    </w:rPr>
+  </w:style>
+  <w:style w:type="paragraph" w:styleId="Heading4">
+    <w:name w:val="heading 4"/>
+    <w:basedOn w:val="Normal"/>
+    <w:next w:val="Normal"/>
+    <w:link w:val="Heading4Char"/>
+    <w:uiPriority w:val="9"/>
+    <w:unhideWhenUsed/>
+    <w:qFormat/>
+    <w:rsid w:val="006D40CD"/>
+    <w:pPr>
+      <w:keepNext/>
+      <w:keepLines/>
+      <w:spacing w:before="40" w:after="0"/>
+      <w:outlineLvl w:val="3"/>
+    </w:pPr>
+    <w:rPr>
+      <w:rFonts w:asciiTheme="majorHAnsi" w:eastAsiaTheme="majorEastAsia" w:hAnsiTheme="majorHAnsi" w:cstheme="majorBidi"/>
+      <w:i/>
+      <w:iCs/>
+      <w:color w:val="2F5496" w:themeColor="accent1" w:themeShade="BF"/>
     </w:rPr>
   </w:style>
   <w:style w:type="character" w:default="1" w:styleId="DefaultParagraphFont">
@@ -2014,6 +1951,45 @@
       <w:sz w:val="24"/>
       <w:szCs w:val="24"/>
       <w:lang w:val="en-AU" w:eastAsia="en-AU"/>
+    </w:rPr>
+  </w:style>
+  <w:style w:type="character" w:customStyle="1" w:styleId="Heading1Char">
+    <w:name w:val="Heading 1 Char"/>
+    <w:basedOn w:val="DefaultParagraphFont"/>
+    <w:link w:val="Heading1"/>
+    <w:uiPriority w:val="9"/>
+    <w:rsid w:val="006D40CD"/>
+    <w:rPr>
+      <w:rFonts w:asciiTheme="majorHAnsi" w:eastAsiaTheme="majorEastAsia" w:hAnsiTheme="majorHAnsi" w:cstheme="majorBidi"/>
+      <w:color w:val="2F5496" w:themeColor="accent1" w:themeShade="BF"/>
+      <w:sz w:val="32"/>
+      <w:szCs w:val="32"/>
+    </w:rPr>
+  </w:style>
+  <w:style w:type="character" w:customStyle="1" w:styleId="Heading3Char">
+    <w:name w:val="Heading 3 Char"/>
+    <w:basedOn w:val="DefaultParagraphFont"/>
+    <w:link w:val="Heading3"/>
+    <w:uiPriority w:val="9"/>
+    <w:rsid w:val="006D40CD"/>
+    <w:rPr>
+      <w:rFonts w:asciiTheme="majorHAnsi" w:eastAsiaTheme="majorEastAsia" w:hAnsiTheme="majorHAnsi" w:cstheme="majorBidi"/>
+      <w:color w:val="1F3763" w:themeColor="accent1" w:themeShade="7F"/>
+      <w:sz w:val="24"/>
+      <w:szCs w:val="24"/>
+    </w:rPr>
+  </w:style>
+  <w:style w:type="character" w:customStyle="1" w:styleId="Heading4Char">
+    <w:name w:val="Heading 4 Char"/>
+    <w:basedOn w:val="DefaultParagraphFont"/>
+    <w:link w:val="Heading4"/>
+    <w:uiPriority w:val="9"/>
+    <w:rsid w:val="006D40CD"/>
+    <w:rPr>
+      <w:rFonts w:asciiTheme="majorHAnsi" w:eastAsiaTheme="majorEastAsia" w:hAnsiTheme="majorHAnsi" w:cstheme="majorBidi"/>
+      <w:i/>
+      <w:iCs/>
+      <w:color w:val="2F5496" w:themeColor="accent1" w:themeShade="BF"/>
     </w:rPr>
   </w:style>
 </w:styles>

</xml_diff>

<commit_message>
profile page tweeks and ideal jobs nav
</commit_message>
<xml_diff>
--- a/IT Technology Reports/Mara IT Technologies.docx
+++ b/IT Technology Reports/Mara IT Technologies.docx
@@ -23,7 +23,10 @@
         <w:t>.</w:t>
       </w:r>
       <w:r>
-        <w:t>1</w:t>
+        <w:t>2</w:t>
+      </w:r>
+      <w:r>
+        <w:t xml:space="preserve"> – with references</w:t>
       </w:r>
     </w:p>
     <w:p/>
@@ -266,13 +269,8 @@
       <w:r>
         <w:t xml:space="preserve">any company can grant access to </w:t>
       </w:r>
-      <w:proofErr w:type="gramStart"/>
-      <w:r>
-        <w:t>an</w:t>
-      </w:r>
-      <w:proofErr w:type="gramEnd"/>
-      <w:r>
-        <w:t xml:space="preserve"> contractor, meaning no one person knows who should have access to the building. This makes potential intruders difficult to detect as </w:t>
+      <w:r>
+        <w:t xml:space="preserve">an contractor, meaning no one person knows who should have access to the building. This makes potential intruders difficult to detect as </w:t>
       </w:r>
       <w:r>
         <w:t xml:space="preserve">you can’t be sure who has been given access to the equipment rooms, or their </w:t>
@@ -325,15 +323,7 @@
     </w:p>
     <w:p>
       <w:r>
-        <w:t xml:space="preserve">Redundancy is good IT practice whether for security or general operations. </w:t>
-      </w:r>
-      <w:proofErr w:type="gramStart"/>
-      <w:r>
-        <w:t>Specifically</w:t>
-      </w:r>
-      <w:proofErr w:type="gramEnd"/>
-      <w:r>
-        <w:t xml:space="preserve"> from a security standpoint, redundancy allows you to recover from attack more quickly through the use of</w:t>
+        <w:t>Redundancy is good IT practice whether for security or general operations. Specifically from a security standpoint, redundancy allows you to recover from attack more quickly through the use of</w:t>
       </w:r>
       <w:r>
         <w:t xml:space="preserve"> a</w:t>
@@ -345,15 +335,7 @@
         <w:t>. Backup storage c</w:t>
       </w:r>
       <w:r>
-        <w:t xml:space="preserve">an also be used to identify what has been stolen </w:t>
-      </w:r>
-      <w:proofErr w:type="gramStart"/>
-      <w:r>
-        <w:t>in the event that</w:t>
-      </w:r>
-      <w:proofErr w:type="gramEnd"/>
-      <w:r>
-        <w:t xml:space="preserve"> hackers erase or damage primary storage. </w:t>
+        <w:t xml:space="preserve">an also be used to identify what has been stolen in the event that hackers erase or damage primary storage. </w:t>
       </w:r>
     </w:p>
     <w:p/>
@@ -403,15 +385,7 @@
         <w:t xml:space="preserve">for a hacker </w:t>
       </w:r>
       <w:r>
-        <w:t>to achieve their goals, with a lot of resources and how-</w:t>
-      </w:r>
-      <w:proofErr w:type="spellStart"/>
-      <w:r>
-        <w:t>to’s</w:t>
-      </w:r>
-      <w:proofErr w:type="spellEnd"/>
-      <w:r>
-        <w:t xml:space="preserve"> available on the internet, </w:t>
+        <w:t xml:space="preserve">to achieve their goals, with a lot of resources and how-to’s available on the internet, </w:t>
       </w:r>
       <w:r>
         <w:t>and</w:t>
@@ -423,21 +397,13 @@
         <w:t>whose</w:t>
       </w:r>
       <w:r>
-        <w:t xml:space="preserve"> details were stolen, causing financial losses and stress.  This will also </w:t>
-      </w:r>
-      <w:proofErr w:type="gramStart"/>
-      <w:r>
-        <w:t xml:space="preserve">have an </w:t>
+        <w:t xml:space="preserve"> details were stolen, causing financial losses and stress.  This will also have an </w:t>
       </w:r>
       <w:r>
         <w:t>effect</w:t>
       </w:r>
       <w:r>
-        <w:t xml:space="preserve"> on</w:t>
-      </w:r>
-      <w:proofErr w:type="gramEnd"/>
-      <w:r>
-        <w:t xml:space="preserve"> banks who need to constantly improve their monitoring of accounts to better detect fraudulent purchases. </w:t>
+        <w:t xml:space="preserve"> on banks who need to constantly improve their monitoring of accounts to better detect fraudulent purchases. </w:t>
       </w:r>
     </w:p>
     <w:p>
@@ -656,15 +622,7 @@
         <w:t xml:space="preserve"> and scams</w:t>
       </w:r>
       <w:r>
-        <w:t xml:space="preserve">. </w:t>
-      </w:r>
-      <w:proofErr w:type="gramStart"/>
-      <w:r>
-        <w:t>As long as</w:t>
-      </w:r>
-      <w:proofErr w:type="gramEnd"/>
-      <w:r>
-        <w:t xml:space="preserve"> people continue to fall for these techniques</w:t>
+        <w:t>. As long as people continue to fall for these techniques</w:t>
       </w:r>
       <w:r>
         <w:t>,</w:t>
@@ -694,6 +652,15 @@
           <w:szCs w:val="26"/>
         </w:rPr>
       </w:pPr>
+      <w:r>
+        <w:rPr>
+          <w:rFonts w:ascii="Arial" w:hAnsi="Arial" w:cs="Arial"/>
+          <w:color w:val="000000"/>
+          <w:sz w:val="26"/>
+          <w:szCs w:val="26"/>
+        </w:rPr>
+        <w:br w:type="page"/>
+      </w:r>
     </w:p>
     <w:p>
       <w:pPr>
@@ -715,6 +682,7 @@
           <w:color w:val="000000"/>
           <w:lang w:val="en-AU" w:eastAsia="en-AU"/>
         </w:rPr>
+        <w:lastRenderedPageBreak/>
         <w:t>References</w:t>
       </w:r>
     </w:p>
@@ -744,35 +712,31 @@
           <w:color w:val="000000"/>
           <w:lang w:val="en-AU" w:eastAsia="en-AU"/>
         </w:rPr>
-        <w:t xml:space="preserve">What Is </w:t>
-      </w:r>
-      <w:proofErr w:type="gramStart"/>
-      <w:r>
-        <w:rPr>
-          <w:rFonts w:eastAsia="Times New Roman" w:cstheme="minorHAnsi"/>
-          <w:i/>
-          <w:iCs/>
-          <w:color w:val="000000"/>
-          <w:lang w:val="en-AU" w:eastAsia="en-AU"/>
-        </w:rPr>
-        <w:t>Cybersecurity?</w:t>
-      </w:r>
-      <w:r>
-        <w:rPr>
-          <w:rFonts w:eastAsia="Times New Roman" w:cstheme="minorHAnsi"/>
-          <w:color w:val="000000"/>
-          <w:lang w:val="en-AU" w:eastAsia="en-AU"/>
-        </w:rPr>
-        <w:t>.</w:t>
-      </w:r>
-      <w:proofErr w:type="gramEnd"/>
-      <w:r>
-        <w:rPr>
-          <w:rFonts w:eastAsia="Times New Roman" w:cstheme="minorHAnsi"/>
-          <w:color w:val="000000"/>
-          <w:lang w:val="en-AU" w:eastAsia="en-AU"/>
-        </w:rPr>
-        <w:t xml:space="preserve"> [online] Available at: &lt;https://www.cisco.com/c/en_au/products/security/what-is-cybersecurity.html&gt; [Accessed 10 April 2020].</w:t>
+        <w:t>What Is Cybersecurity?</w:t>
+      </w:r>
+      <w:r>
+        <w:rPr>
+          <w:rFonts w:eastAsia="Times New Roman" w:cstheme="minorHAnsi"/>
+          <w:color w:val="000000"/>
+          <w:lang w:val="en-AU" w:eastAsia="en-AU"/>
+        </w:rPr>
+        <w:t xml:space="preserve">. [online] Available at: &lt;https://www.cisco.com/c/en_au/products/security/what-is-cybersecurity.html&gt; [Accessed </w:t>
+      </w:r>
+      <w:r>
+        <w:rPr>
+          <w:rFonts w:eastAsia="Times New Roman" w:cstheme="minorHAnsi"/>
+          <w:color w:val="000000"/>
+          <w:lang w:val="en-AU" w:eastAsia="en-AU"/>
+        </w:rPr>
+        <w:t>6</w:t>
+      </w:r>
+      <w:r>
+        <w:rPr>
+          <w:rFonts w:eastAsia="Times New Roman" w:cstheme="minorHAnsi"/>
+          <w:color w:val="000000"/>
+          <w:lang w:val="en-AU" w:eastAsia="en-AU"/>
+        </w:rPr>
+        <w:t xml:space="preserve"> April 2020].</w:t>
       </w:r>
     </w:p>
     <w:p>
@@ -801,27 +765,31 @@
           <w:color w:val="000000"/>
           <w:lang w:val="en-AU" w:eastAsia="en-AU"/>
         </w:rPr>
-        <w:t xml:space="preserve">Home Page | </w:t>
-      </w:r>
-      <w:proofErr w:type="spellStart"/>
-      <w:r>
-        <w:rPr>
-          <w:rFonts w:eastAsia="Times New Roman" w:cstheme="minorHAnsi"/>
-          <w:i/>
-          <w:iCs/>
-          <w:color w:val="000000"/>
-          <w:lang w:val="en-AU" w:eastAsia="en-AU"/>
-        </w:rPr>
-        <w:t>Cyber.Gov.Au</w:t>
-      </w:r>
-      <w:proofErr w:type="spellEnd"/>
-      <w:r>
-        <w:rPr>
-          <w:rFonts w:eastAsia="Times New Roman" w:cstheme="minorHAnsi"/>
-          <w:color w:val="000000"/>
-          <w:lang w:val="en-AU" w:eastAsia="en-AU"/>
-        </w:rPr>
-        <w:t>. [online] Available at: &lt;https://www.cyber.gov.au/&gt; [Accessed 10 April 2020].</w:t>
+        <w:t>Home Page | Cyber.Gov.Au</w:t>
+      </w:r>
+      <w:r>
+        <w:rPr>
+          <w:rFonts w:eastAsia="Times New Roman" w:cstheme="minorHAnsi"/>
+          <w:color w:val="000000"/>
+          <w:lang w:val="en-AU" w:eastAsia="en-AU"/>
+        </w:rPr>
+        <w:t xml:space="preserve">. [online] Available at: &lt;https://www.cyber.gov.au/&gt; [Accessed </w:t>
+      </w:r>
+      <w:r>
+        <w:rPr>
+          <w:rFonts w:eastAsia="Times New Roman" w:cstheme="minorHAnsi"/>
+          <w:color w:val="000000"/>
+          <w:lang w:val="en-AU" w:eastAsia="en-AU"/>
+        </w:rPr>
+        <w:t>6</w:t>
+      </w:r>
+      <w:r>
+        <w:rPr>
+          <w:rFonts w:eastAsia="Times New Roman" w:cstheme="minorHAnsi"/>
+          <w:color w:val="000000"/>
+          <w:lang w:val="en-AU" w:eastAsia="en-AU"/>
+        </w:rPr>
+        <w:t xml:space="preserve"> April 2020].</w:t>
       </w:r>
     </w:p>
     <w:p>
@@ -834,23 +802,13 @@
           <w:lang w:val="en-AU" w:eastAsia="en-AU"/>
         </w:rPr>
       </w:pPr>
-      <w:proofErr w:type="spellStart"/>
-      <w:r>
-        <w:rPr>
-          <w:rFonts w:eastAsia="Times New Roman" w:cstheme="minorHAnsi"/>
-          <w:color w:val="000000"/>
-          <w:lang w:val="en-AU" w:eastAsia="en-AU"/>
-        </w:rPr>
-        <w:t>GBHackers</w:t>
-      </w:r>
-      <w:proofErr w:type="spellEnd"/>
-      <w:r>
-        <w:rPr>
-          <w:rFonts w:eastAsia="Times New Roman" w:cstheme="minorHAnsi"/>
-          <w:color w:val="000000"/>
-          <w:lang w:val="en-AU" w:eastAsia="en-AU"/>
-        </w:rPr>
-        <w:t xml:space="preserve"> On Security. 2020. </w:t>
+      <w:r>
+        <w:rPr>
+          <w:rFonts w:eastAsia="Times New Roman" w:cstheme="minorHAnsi"/>
+          <w:color w:val="000000"/>
+          <w:lang w:val="en-AU" w:eastAsia="en-AU"/>
+        </w:rPr>
+        <w:t>GBHackers On Security. 2020. </w:t>
       </w:r>
       <w:r>
         <w:rPr>
@@ -860,37 +818,31 @@
           <w:color w:val="000000"/>
           <w:lang w:val="en-AU" w:eastAsia="en-AU"/>
         </w:rPr>
-        <w:t xml:space="preserve">A Rising </w:t>
-      </w:r>
-      <w:proofErr w:type="gramStart"/>
-      <w:r>
-        <w:rPr>
-          <w:rFonts w:eastAsia="Times New Roman" w:cstheme="minorHAnsi"/>
-          <w:i/>
-          <w:iCs/>
-          <w:color w:val="000000"/>
-          <w:lang w:val="en-AU" w:eastAsia="en-AU"/>
-        </w:rPr>
-        <w:t>Of</w:t>
-      </w:r>
-      <w:proofErr w:type="gramEnd"/>
-      <w:r>
-        <w:rPr>
-          <w:rFonts w:eastAsia="Times New Roman" w:cstheme="minorHAnsi"/>
-          <w:i/>
-          <w:iCs/>
-          <w:color w:val="000000"/>
-          <w:lang w:val="en-AU" w:eastAsia="en-AU"/>
-        </w:rPr>
-        <w:t xml:space="preserve"> E-Commerce Cyber Attack &amp; Most Dangerous Threats Of 2019</w:t>
-      </w:r>
-      <w:r>
-        <w:rPr>
-          <w:rFonts w:eastAsia="Times New Roman" w:cstheme="minorHAnsi"/>
-          <w:color w:val="000000"/>
-          <w:lang w:val="en-AU" w:eastAsia="en-AU"/>
-        </w:rPr>
-        <w:t>. [online] Available at: &lt;https://gbhackers.com/a-rising-of-e-commerce-cyber-attack-most-dangerous-threats-of-2019/&gt; [Accessed 10 April 2020].</w:t>
+        <w:t>A Rising Of E-Commerce Cyber Attack &amp; Most Dangerous Threats Of 2019</w:t>
+      </w:r>
+      <w:r>
+        <w:rPr>
+          <w:rFonts w:eastAsia="Times New Roman" w:cstheme="minorHAnsi"/>
+          <w:color w:val="000000"/>
+          <w:lang w:val="en-AU" w:eastAsia="en-AU"/>
+        </w:rPr>
+        <w:t xml:space="preserve">. [online] Available at: &lt;https://gbhackers.com/a-rising-of-e-commerce-cyber-attack-most-dangerous-threats-of-2019/&gt; [Accessed </w:t>
+      </w:r>
+      <w:r>
+        <w:rPr>
+          <w:rFonts w:eastAsia="Times New Roman" w:cstheme="minorHAnsi"/>
+          <w:color w:val="000000"/>
+          <w:lang w:val="en-AU" w:eastAsia="en-AU"/>
+        </w:rPr>
+        <w:t>6</w:t>
+      </w:r>
+      <w:r>
+        <w:rPr>
+          <w:rFonts w:eastAsia="Times New Roman" w:cstheme="minorHAnsi"/>
+          <w:color w:val="000000"/>
+          <w:lang w:val="en-AU" w:eastAsia="en-AU"/>
+        </w:rPr>
+        <w:t xml:space="preserve"> April 2020].</w:t>
       </w:r>
     </w:p>
     <w:p>
@@ -919,37 +871,31 @@
           <w:color w:val="000000"/>
           <w:lang w:val="en-AU" w:eastAsia="en-AU"/>
         </w:rPr>
-        <w:t xml:space="preserve">The Top Cyber Security Trends In 2019 (And What </w:t>
-      </w:r>
-      <w:proofErr w:type="gramStart"/>
-      <w:r>
-        <w:rPr>
-          <w:rFonts w:eastAsia="Times New Roman" w:cstheme="minorHAnsi"/>
-          <w:i/>
-          <w:iCs/>
-          <w:color w:val="000000"/>
-          <w:lang w:val="en-AU" w:eastAsia="en-AU"/>
-        </w:rPr>
-        <w:t>To</w:t>
-      </w:r>
-      <w:proofErr w:type="gramEnd"/>
-      <w:r>
-        <w:rPr>
-          <w:rFonts w:eastAsia="Times New Roman" w:cstheme="minorHAnsi"/>
-          <w:i/>
-          <w:iCs/>
-          <w:color w:val="000000"/>
-          <w:lang w:val="en-AU" w:eastAsia="en-AU"/>
-        </w:rPr>
-        <w:t xml:space="preserve"> Expect In 2020) - Hashed Out By The SSL Store™</w:t>
-      </w:r>
-      <w:r>
-        <w:rPr>
-          <w:rFonts w:eastAsia="Times New Roman" w:cstheme="minorHAnsi"/>
-          <w:color w:val="000000"/>
-          <w:lang w:val="en-AU" w:eastAsia="en-AU"/>
-        </w:rPr>
-        <w:t>. [online] Available at: &lt;https://www.thesslstore.com/blog/the-top-cyber-security-trends-in-2019-and-what-to-expect-in-2020/&gt; [Accessed 10 April 2020].</w:t>
+        <w:t>The Top Cyber Security Trends In 2019 (And What To Expect In 2020) - Hashed Out By The SSL Store™</w:t>
+      </w:r>
+      <w:r>
+        <w:rPr>
+          <w:rFonts w:eastAsia="Times New Roman" w:cstheme="minorHAnsi"/>
+          <w:color w:val="000000"/>
+          <w:lang w:val="en-AU" w:eastAsia="en-AU"/>
+        </w:rPr>
+        <w:t xml:space="preserve">. [online] Available at: &lt;https://www.thesslstore.com/blog/the-top-cyber-security-trends-in-2019-and-what-to-expect-in-2020/&gt; [Accessed </w:t>
+      </w:r>
+      <w:r>
+        <w:rPr>
+          <w:rFonts w:eastAsia="Times New Roman" w:cstheme="minorHAnsi"/>
+          <w:color w:val="000000"/>
+          <w:lang w:val="en-AU" w:eastAsia="en-AU"/>
+        </w:rPr>
+        <w:t>6</w:t>
+      </w:r>
+      <w:r>
+        <w:rPr>
+          <w:rFonts w:eastAsia="Times New Roman" w:cstheme="minorHAnsi"/>
+          <w:color w:val="000000"/>
+          <w:lang w:val="en-AU" w:eastAsia="en-AU"/>
+        </w:rPr>
+        <w:t xml:space="preserve"> April 2020].</w:t>
       </w:r>
     </w:p>
     <w:p>
@@ -1005,7 +951,6 @@
           <w:color w:val="000000"/>
           <w:lang w:val="en-AU" w:eastAsia="en-AU"/>
         </w:rPr>
-        <w:lastRenderedPageBreak/>
         <w:t>Mcafee.com. 2020. </w:t>
       </w:r>
       <w:r>
@@ -1016,49 +961,31 @@
           <w:color w:val="000000"/>
           <w:lang w:val="en-AU" w:eastAsia="en-AU"/>
         </w:rPr>
-        <w:t xml:space="preserve">Economic Impact </w:t>
-      </w:r>
-      <w:proofErr w:type="gramStart"/>
-      <w:r>
-        <w:rPr>
-          <w:rFonts w:eastAsia="Times New Roman" w:cstheme="minorHAnsi"/>
-          <w:i/>
-          <w:iCs/>
-          <w:color w:val="000000"/>
-          <w:lang w:val="en-AU" w:eastAsia="en-AU"/>
-        </w:rPr>
-        <w:t>Of</w:t>
-      </w:r>
-      <w:proofErr w:type="gramEnd"/>
-      <w:r>
-        <w:rPr>
-          <w:rFonts w:eastAsia="Times New Roman" w:cstheme="minorHAnsi"/>
-          <w:i/>
-          <w:iCs/>
-          <w:color w:val="000000"/>
-          <w:lang w:val="en-AU" w:eastAsia="en-AU"/>
-        </w:rPr>
-        <w:t xml:space="preserve"> Cybercrime Report | </w:t>
-      </w:r>
-      <w:proofErr w:type="spellStart"/>
-      <w:r>
-        <w:rPr>
-          <w:rFonts w:eastAsia="Times New Roman" w:cstheme="minorHAnsi"/>
-          <w:i/>
-          <w:iCs/>
-          <w:color w:val="000000"/>
-          <w:lang w:val="en-AU" w:eastAsia="en-AU"/>
-        </w:rPr>
-        <w:t>Mcafee</w:t>
-      </w:r>
-      <w:proofErr w:type="spellEnd"/>
-      <w:r>
-        <w:rPr>
-          <w:rFonts w:eastAsia="Times New Roman" w:cstheme="minorHAnsi"/>
-          <w:color w:val="000000"/>
-          <w:lang w:val="en-AU" w:eastAsia="en-AU"/>
-        </w:rPr>
-        <w:t>. [online] Available at: &lt;https://www.mcafee.com/enterprise/en-au/solutions/lp/economics-cybercrime.html&gt; [Accessed 10 April 2020].</w:t>
+        <w:t>Economic Impact Of Cybercrime Report | Mcafee</w:t>
+      </w:r>
+      <w:r>
+        <w:rPr>
+          <w:rFonts w:eastAsia="Times New Roman" w:cstheme="minorHAnsi"/>
+          <w:color w:val="000000"/>
+          <w:lang w:val="en-AU" w:eastAsia="en-AU"/>
+        </w:rPr>
+        <w:t xml:space="preserve">. [online] Available at: &lt;https://www.mcafee.com/enterprise/en-au/solutions/lp/economics-cybercrime.html&gt; [Accessed </w:t>
+      </w:r>
+      <w:r>
+        <w:rPr>
+          <w:rFonts w:eastAsia="Times New Roman" w:cstheme="minorHAnsi"/>
+          <w:color w:val="000000"/>
+          <w:lang w:val="en-AU" w:eastAsia="en-AU"/>
+        </w:rPr>
+        <w:t>8</w:t>
+      </w:r>
+      <w:r>
+        <w:rPr>
+          <w:rFonts w:eastAsia="Times New Roman" w:cstheme="minorHAnsi"/>
+          <w:color w:val="000000"/>
+          <w:lang w:val="en-AU" w:eastAsia="en-AU"/>
+        </w:rPr>
+        <w:t xml:space="preserve"> April 2020].</w:t>
       </w:r>
     </w:p>
     <w:p>
@@ -1095,25 +1022,23 @@
           <w:color w:val="000000"/>
           <w:lang w:val="en-AU" w:eastAsia="en-AU"/>
         </w:rPr>
-        <w:t xml:space="preserve">. [online] </w:t>
-      </w:r>
-      <w:proofErr w:type="spellStart"/>
-      <w:r>
-        <w:rPr>
-          <w:rFonts w:eastAsia="Times New Roman" w:cstheme="minorHAnsi"/>
-          <w:color w:val="000000"/>
-          <w:lang w:val="en-AU" w:eastAsia="en-AU"/>
-        </w:rPr>
-        <w:t>Infosecurity</w:t>
-      </w:r>
-      <w:proofErr w:type="spellEnd"/>
-      <w:r>
-        <w:rPr>
-          <w:rFonts w:eastAsia="Times New Roman" w:cstheme="minorHAnsi"/>
-          <w:color w:val="000000"/>
-          <w:lang w:val="en-AU" w:eastAsia="en-AU"/>
-        </w:rPr>
-        <w:t xml:space="preserve"> Magazine. Available at: &lt;https://www.infosecurity-magazine.com/news/cybercrime-costs-global-economy/&gt; [Accessed 10 April 2020].</w:t>
+        <w:t xml:space="preserve">. [online] Infosecurity Magazine. Available at: &lt;https://www.infosecurity-magazine.com/news/cybercrime-costs-global-economy/&gt; [Accessed </w:t>
+      </w:r>
+      <w:r>
+        <w:rPr>
+          <w:rFonts w:eastAsia="Times New Roman" w:cstheme="minorHAnsi"/>
+          <w:color w:val="000000"/>
+          <w:lang w:val="en-AU" w:eastAsia="en-AU"/>
+        </w:rPr>
+        <w:t>9</w:t>
+      </w:r>
+      <w:r>
+        <w:rPr>
+          <w:rFonts w:eastAsia="Times New Roman" w:cstheme="minorHAnsi"/>
+          <w:color w:val="000000"/>
+          <w:lang w:val="en-AU" w:eastAsia="en-AU"/>
+        </w:rPr>
+        <w:t xml:space="preserve"> April 2020].</w:t>
       </w:r>
     </w:p>
     <w:p>
@@ -1126,23 +1051,13 @@
           <w:lang w:val="en-AU" w:eastAsia="en-AU"/>
         </w:rPr>
       </w:pPr>
-      <w:proofErr w:type="spellStart"/>
-      <w:r>
-        <w:rPr>
-          <w:rFonts w:eastAsia="Times New Roman" w:cstheme="minorHAnsi"/>
-          <w:color w:val="000000"/>
-          <w:lang w:val="en-AU" w:eastAsia="en-AU"/>
-        </w:rPr>
-        <w:t>PhoenixNAP</w:t>
-      </w:r>
-      <w:proofErr w:type="spellEnd"/>
-      <w:r>
-        <w:rPr>
-          <w:rFonts w:eastAsia="Times New Roman" w:cstheme="minorHAnsi"/>
-          <w:color w:val="000000"/>
-          <w:lang w:val="en-AU" w:eastAsia="en-AU"/>
-        </w:rPr>
-        <w:t xml:space="preserve"> Global IT Services. 2020. </w:t>
+      <w:r>
+        <w:rPr>
+          <w:rFonts w:eastAsia="Times New Roman" w:cstheme="minorHAnsi"/>
+          <w:color w:val="000000"/>
+          <w:lang w:val="en-AU" w:eastAsia="en-AU"/>
+        </w:rPr>
+        <w:t>PhoenixNAP Global IT Services. 2020. </w:t>
       </w:r>
       <w:r>
         <w:rPr>
@@ -1152,37 +1067,31 @@
           <w:color w:val="000000"/>
           <w:lang w:val="en-AU" w:eastAsia="en-AU"/>
         </w:rPr>
-        <w:t xml:space="preserve">17 Types </w:t>
-      </w:r>
-      <w:proofErr w:type="gramStart"/>
-      <w:r>
-        <w:rPr>
-          <w:rFonts w:eastAsia="Times New Roman" w:cstheme="minorHAnsi"/>
-          <w:i/>
-          <w:iCs/>
-          <w:color w:val="000000"/>
-          <w:lang w:val="en-AU" w:eastAsia="en-AU"/>
-        </w:rPr>
-        <w:t>Of</w:t>
-      </w:r>
-      <w:proofErr w:type="gramEnd"/>
-      <w:r>
-        <w:rPr>
-          <w:rFonts w:eastAsia="Times New Roman" w:cstheme="minorHAnsi"/>
-          <w:i/>
-          <w:iCs/>
-          <w:color w:val="000000"/>
-          <w:lang w:val="en-AU" w:eastAsia="en-AU"/>
-        </w:rPr>
-        <w:t xml:space="preserve"> Cyber Attacks To Protect Against In 2020</w:t>
-      </w:r>
-      <w:r>
-        <w:rPr>
-          <w:rFonts w:eastAsia="Times New Roman" w:cstheme="minorHAnsi"/>
-          <w:color w:val="000000"/>
-          <w:lang w:val="en-AU" w:eastAsia="en-AU"/>
-        </w:rPr>
-        <w:t>. [online] Available at: &lt;https://phoenixnap.com/blog/cyber-security-attack-types&gt; [Accessed 10 April 2020].</w:t>
+        <w:t>17 Types Of Cyber Attacks To Protect Against In 2020</w:t>
+      </w:r>
+      <w:r>
+        <w:rPr>
+          <w:rFonts w:eastAsia="Times New Roman" w:cstheme="minorHAnsi"/>
+          <w:color w:val="000000"/>
+          <w:lang w:val="en-AU" w:eastAsia="en-AU"/>
+        </w:rPr>
+        <w:t xml:space="preserve">. [online] Available at: &lt;https://phoenixnap.com/blog/cyber-security-attack-types&gt; [Accessed </w:t>
+      </w:r>
+      <w:r>
+        <w:rPr>
+          <w:rFonts w:eastAsia="Times New Roman" w:cstheme="minorHAnsi"/>
+          <w:color w:val="000000"/>
+          <w:lang w:val="en-AU" w:eastAsia="en-AU"/>
+        </w:rPr>
+        <w:t>8</w:t>
+      </w:r>
+      <w:r>
+        <w:rPr>
+          <w:rFonts w:eastAsia="Times New Roman" w:cstheme="minorHAnsi"/>
+          <w:color w:val="000000"/>
+          <w:lang w:val="en-AU" w:eastAsia="en-AU"/>
+        </w:rPr>
+        <w:t xml:space="preserve"> April 2020].</w:t>
       </w:r>
     </w:p>
     <w:p>
@@ -1211,37 +1120,31 @@
           <w:color w:val="000000"/>
           <w:lang w:val="en-AU" w:eastAsia="en-AU"/>
         </w:rPr>
-        <w:t xml:space="preserve">Examining </w:t>
-      </w:r>
-      <w:proofErr w:type="gramStart"/>
-      <w:r>
-        <w:rPr>
-          <w:rFonts w:eastAsia="Times New Roman" w:cstheme="minorHAnsi"/>
-          <w:i/>
-          <w:iCs/>
-          <w:color w:val="000000"/>
-          <w:lang w:val="en-AU" w:eastAsia="en-AU"/>
-        </w:rPr>
-        <w:t>The</w:t>
-      </w:r>
-      <w:proofErr w:type="gramEnd"/>
-      <w:r>
-        <w:rPr>
-          <w:rFonts w:eastAsia="Times New Roman" w:cstheme="minorHAnsi"/>
-          <w:i/>
-          <w:iCs/>
-          <w:color w:val="000000"/>
-          <w:lang w:val="en-AU" w:eastAsia="en-AU"/>
-        </w:rPr>
-        <w:t xml:space="preserve"> State-Of-The-Art In Cybersecurity</w:t>
-      </w:r>
-      <w:r>
-        <w:rPr>
-          <w:rFonts w:eastAsia="Times New Roman" w:cstheme="minorHAnsi"/>
-          <w:color w:val="000000"/>
-          <w:lang w:val="en-AU" w:eastAsia="en-AU"/>
-        </w:rPr>
-        <w:t>. [online] Available at: &lt;https://www.rand.org/randeurope/research/projects/cybersecurity-state-of-the-art.html&gt; [Accessed 10 April 2020].</w:t>
+        <w:t>Examining The State-Of-The-Art In Cybersecurity</w:t>
+      </w:r>
+      <w:r>
+        <w:rPr>
+          <w:rFonts w:eastAsia="Times New Roman" w:cstheme="minorHAnsi"/>
+          <w:color w:val="000000"/>
+          <w:lang w:val="en-AU" w:eastAsia="en-AU"/>
+        </w:rPr>
+        <w:t xml:space="preserve">. [online] Available at: &lt;https://www.rand.org/randeurope/research/projects/cybersecurity-state-of-the-art.html&gt; [Accessed </w:t>
+      </w:r>
+      <w:r>
+        <w:rPr>
+          <w:rFonts w:eastAsia="Times New Roman" w:cstheme="minorHAnsi"/>
+          <w:color w:val="000000"/>
+          <w:lang w:val="en-AU" w:eastAsia="en-AU"/>
+        </w:rPr>
+        <w:t>9</w:t>
+      </w:r>
+      <w:r>
+        <w:rPr>
+          <w:rFonts w:eastAsia="Times New Roman" w:cstheme="minorHAnsi"/>
+          <w:color w:val="000000"/>
+          <w:lang w:val="en-AU" w:eastAsia="en-AU"/>
+        </w:rPr>
+        <w:t xml:space="preserve"> April 2020].</w:t>
       </w:r>
     </w:p>
     <w:p>
@@ -1270,37 +1173,31 @@
           <w:color w:val="000000"/>
           <w:lang w:val="en-AU" w:eastAsia="en-AU"/>
         </w:rPr>
-        <w:t xml:space="preserve">Biggest Cyber Attacks </w:t>
-      </w:r>
-      <w:proofErr w:type="gramStart"/>
-      <w:r>
-        <w:rPr>
-          <w:rFonts w:eastAsia="Times New Roman" w:cstheme="minorHAnsi"/>
-          <w:i/>
-          <w:iCs/>
-          <w:color w:val="000000"/>
-          <w:lang w:val="en-AU" w:eastAsia="en-AU"/>
-        </w:rPr>
-        <w:t>And</w:t>
-      </w:r>
-      <w:proofErr w:type="gramEnd"/>
-      <w:r>
-        <w:rPr>
-          <w:rFonts w:eastAsia="Times New Roman" w:cstheme="minorHAnsi"/>
-          <w:i/>
-          <w:iCs/>
-          <w:color w:val="000000"/>
-          <w:lang w:val="en-AU" w:eastAsia="en-AU"/>
-        </w:rPr>
-        <w:t xml:space="preserve"> Their Cost For The Global Economy</w:t>
-      </w:r>
-      <w:r>
-        <w:rPr>
-          <w:rFonts w:eastAsia="Times New Roman" w:cstheme="minorHAnsi"/>
-          <w:color w:val="000000"/>
-          <w:lang w:val="en-AU" w:eastAsia="en-AU"/>
-        </w:rPr>
-        <w:t>. [online] Available at: &lt;https://www.technology.org/2019/07/17/biggest-cyber-attacks-and-their-cost-for-the-global-economy/&gt; [Accessed 10 April 2020].</w:t>
+        <w:t>Biggest Cyber Attacks And Their Cost For The Global Economy</w:t>
+      </w:r>
+      <w:r>
+        <w:rPr>
+          <w:rFonts w:eastAsia="Times New Roman" w:cstheme="minorHAnsi"/>
+          <w:color w:val="000000"/>
+          <w:lang w:val="en-AU" w:eastAsia="en-AU"/>
+        </w:rPr>
+        <w:t xml:space="preserve">. [online] Available at: &lt;https://www.technology.org/2019/07/17/biggest-cyber-attacks-and-their-cost-for-the-global-economy/&gt; [Accessed </w:t>
+      </w:r>
+      <w:r>
+        <w:rPr>
+          <w:rFonts w:eastAsia="Times New Roman" w:cstheme="minorHAnsi"/>
+          <w:color w:val="000000"/>
+          <w:lang w:val="en-AU" w:eastAsia="en-AU"/>
+        </w:rPr>
+        <w:t>9</w:t>
+      </w:r>
+      <w:r>
+        <w:rPr>
+          <w:rFonts w:eastAsia="Times New Roman" w:cstheme="minorHAnsi"/>
+          <w:color w:val="000000"/>
+          <w:lang w:val="en-AU" w:eastAsia="en-AU"/>
+        </w:rPr>
+        <w:t xml:space="preserve"> April 2020].</w:t>
       </w:r>
     </w:p>
     <w:p>
@@ -1329,48 +1226,43 @@
           <w:color w:val="000000"/>
           <w:lang w:val="en-AU" w:eastAsia="en-AU"/>
         </w:rPr>
-        <w:t xml:space="preserve">Do You Worry About Cyber Safety? Learn Some Smart </w:t>
-      </w:r>
-      <w:proofErr w:type="spellStart"/>
-      <w:proofErr w:type="gramStart"/>
-      <w:r>
-        <w:rPr>
-          <w:rFonts w:eastAsia="Times New Roman" w:cstheme="minorHAnsi"/>
-          <w:i/>
-          <w:iCs/>
-          <w:color w:val="000000"/>
-          <w:lang w:val="en-AU" w:eastAsia="en-AU"/>
-        </w:rPr>
-        <w:t>Defenses</w:t>
-      </w:r>
-      <w:proofErr w:type="spellEnd"/>
-      <w:r>
-        <w:rPr>
-          <w:rFonts w:eastAsia="Times New Roman" w:cstheme="minorHAnsi"/>
-          <w:i/>
-          <w:iCs/>
-          <w:color w:val="000000"/>
-          <w:lang w:val="en-AU" w:eastAsia="en-AU"/>
-        </w:rPr>
-        <w:t>.</w:t>
-      </w:r>
-      <w:r>
-        <w:rPr>
-          <w:rFonts w:eastAsia="Times New Roman" w:cstheme="minorHAnsi"/>
-          <w:color w:val="000000"/>
-          <w:lang w:val="en-AU" w:eastAsia="en-AU"/>
-        </w:rPr>
-        <w:t>.</w:t>
-      </w:r>
-      <w:proofErr w:type="gramEnd"/>
-      <w:r>
-        <w:rPr>
-          <w:rFonts w:eastAsia="Times New Roman" w:cstheme="minorHAnsi"/>
-          <w:color w:val="000000"/>
-          <w:lang w:val="en-AU" w:eastAsia="en-AU"/>
-        </w:rPr>
-        <w:t xml:space="preserve"> [online] Available at: &lt;https://us.norton.com/internetsecurity-malware-what-is-cybersecurity-what-you-need-to-know.html&gt; [Accessed 10 April 2020].</w:t>
-      </w:r>
+        <w:t>Do You Worry About Cyber Safety? Learn Some Smart Defenses.</w:t>
+      </w:r>
+      <w:r>
+        <w:rPr>
+          <w:rFonts w:eastAsia="Times New Roman" w:cstheme="minorHAnsi"/>
+          <w:color w:val="000000"/>
+          <w:lang w:val="en-AU" w:eastAsia="en-AU"/>
+        </w:rPr>
+        <w:t xml:space="preserve">. [online] Available at: &lt;https://us.norton.com/internetsecurity-malware-what-is-cybersecurity-what-you-need-to-know.html&gt; [Accessed </w:t>
+      </w:r>
+      <w:r>
+        <w:rPr>
+          <w:rFonts w:eastAsia="Times New Roman" w:cstheme="minorHAnsi"/>
+          <w:color w:val="000000"/>
+          <w:lang w:val="en-AU" w:eastAsia="en-AU"/>
+        </w:rPr>
+        <w:t>9</w:t>
+      </w:r>
+      <w:r>
+        <w:rPr>
+          <w:rFonts w:eastAsia="Times New Roman" w:cstheme="minorHAnsi"/>
+          <w:color w:val="000000"/>
+          <w:lang w:val="en-AU" w:eastAsia="en-AU"/>
+        </w:rPr>
+        <w:t xml:space="preserve"> April 2020].</w:t>
+      </w:r>
+    </w:p>
+    <w:p>
+      <w:pPr>
+        <w:spacing w:after="180" w:line="240" w:lineRule="auto"/>
+        <w:ind w:left="450" w:hanging="450"/>
+        <w:rPr>
+          <w:rFonts w:eastAsia="Times New Roman" w:cstheme="minorHAnsi"/>
+          <w:color w:val="000000"/>
+          <w:lang w:val="en-AU" w:eastAsia="en-AU"/>
+        </w:rPr>
+      </w:pPr>
     </w:p>
     <w:sectPr>
       <w:pgSz w:w="12240" w:h="15840"/>
@@ -1992,6 +1884,25 @@
       <w:color w:val="2F5496" w:themeColor="accent1" w:themeShade="BF"/>
     </w:rPr>
   </w:style>
+  <w:style w:type="table" w:styleId="TableGrid">
+    <w:name w:val="Table Grid"/>
+    <w:basedOn w:val="TableNormal"/>
+    <w:uiPriority w:val="39"/>
+    <w:rsid w:val="007F4429"/>
+    <w:pPr>
+      <w:spacing w:after="0" w:line="240" w:lineRule="auto"/>
+    </w:pPr>
+    <w:tblPr>
+      <w:tblBorders>
+        <w:top w:val="single" w:sz="4" w:space="0" w:color="auto"/>
+        <w:left w:val="single" w:sz="4" w:space="0" w:color="auto"/>
+        <w:bottom w:val="single" w:sz="4" w:space="0" w:color="auto"/>
+        <w:right w:val="single" w:sz="4" w:space="0" w:color="auto"/>
+        <w:insideH w:val="single" w:sz="4" w:space="0" w:color="auto"/>
+        <w:insideV w:val="single" w:sz="4" w:space="0" w:color="auto"/>
+      </w:tblBorders>
+    </w:tblPr>
+  </w:style>
 </w:styles>
 </file>
 

</xml_diff>